<commit_message>
Mods for the Useability cycle.
</commit_message>
<xml_diff>
--- a/Gettin Started.docx
+++ b/Gettin Started.docx
@@ -32,7 +32,7 @@
                     </pic:cNvPicPr>
                   </pic:nvPicPr>
                   <pic:blipFill>
-                    <a:blip r:embed="rId4" cstate="print"/>
+                    <a:blip r:embed="rId6" cstate="print"/>
                     <a:srcRect/>
                     <a:stretch>
                       <a:fillRect/>
@@ -69,101 +69,376 @@
           <w:szCs w:val="24"/>
         </w:rPr>
       </w:pPr>
-      <w:r>
-        <w:rPr>
-          <w:rFonts w:ascii="Times New Roman" w:hAnsi="Times New Roman" w:cs="Times New Roman"/>
-          <w:sz w:val="24"/>
-          <w:szCs w:val="24"/>
-        </w:rPr>
-        <w:t>Getting Started Guide</w:t>
-      </w:r>
-    </w:p>
-    <w:p>
-      <w:pPr>
-        <w:rPr>
-          <w:rFonts w:ascii="Times New Roman" w:hAnsi="Times New Roman" w:cs="Times New Roman"/>
-          <w:sz w:val="24"/>
-          <w:szCs w:val="24"/>
-        </w:rPr>
-      </w:pPr>
-      <w:proofErr w:type="gramStart"/>
-      <w:r>
-        <w:rPr>
-          <w:rFonts w:ascii="Times New Roman" w:hAnsi="Times New Roman" w:cs="Times New Roman"/>
-          <w:sz w:val="24"/>
-          <w:szCs w:val="24"/>
-        </w:rPr>
-        <w:t>iDigi  Integration</w:t>
-      </w:r>
-      <w:proofErr w:type="gramEnd"/>
-      <w:r>
-        <w:rPr>
-          <w:rFonts w:ascii="Times New Roman" w:hAnsi="Times New Roman" w:cs="Times New Roman"/>
-          <w:sz w:val="24"/>
-          <w:szCs w:val="24"/>
-        </w:rPr>
-        <w:t xml:space="preserve"> Kit</w:t>
-      </w:r>
-    </w:p>
-    <w:p>
-      <w:pPr>
-        <w:rPr>
-          <w:rFonts w:ascii="Times New Roman" w:hAnsi="Times New Roman" w:cs="Times New Roman"/>
-          <w:sz w:val="24"/>
-          <w:szCs w:val="24"/>
-        </w:rPr>
-      </w:pPr>
-      <w:r>
-        <w:rPr>
-          <w:rFonts w:ascii="Times New Roman" w:hAnsi="Times New Roman" w:cs="Times New Roman"/>
-          <w:sz w:val="24"/>
-          <w:szCs w:val="24"/>
-        </w:rPr>
-        <w:t>Version: 1.1</w:t>
-      </w:r>
-    </w:p>
-    <w:p>
-      <w:pPr>
-        <w:rPr>
-          <w:rFonts w:ascii="Times New Roman" w:hAnsi="Times New Roman" w:cs="Times New Roman"/>
-          <w:sz w:val="24"/>
-          <w:szCs w:val="24"/>
-        </w:rPr>
-      </w:pPr>
-      <w:r>
-        <w:rPr>
-          <w:rFonts w:ascii="Times New Roman" w:hAnsi="Times New Roman" w:cs="Times New Roman"/>
-          <w:sz w:val="24"/>
-          <w:szCs w:val="24"/>
-        </w:rPr>
-        <w:t>The iDigi Integration Kit (IIK) is a portable software development kit used to provide connectivity to the iDigi Device Cloud.  The typical porting process takes three hours to compile and four hours to port to your system, so we suggest allocating one to two days to port the IIK to your system.  It is important that</w:t>
-      </w:r>
-      <w:r>
-        <w:rPr>
-          <w:rFonts w:ascii="Times New Roman" w:hAnsi="Times New Roman" w:cs="Times New Roman"/>
-          <w:sz w:val="24"/>
-          <w:szCs w:val="24"/>
-        </w:rPr>
-        <w:t xml:space="preserve"> the overview is read first and then the getting started procedure is carefully followed.</w:t>
-      </w:r>
-    </w:p>
-    <w:p>
-      <w:pPr>
-        <w:rPr>
-          <w:rFonts w:ascii="Times New Roman" w:hAnsi="Times New Roman" w:cs="Times New Roman"/>
-          <w:sz w:val="24"/>
-          <w:szCs w:val="24"/>
-        </w:rPr>
-      </w:pPr>
-      <w:r>
-        <w:rPr>
-          <w:rFonts w:ascii="Times New Roman" w:hAnsi="Times New Roman" w:cs="Times New Roman"/>
-          <w:sz w:val="24"/>
-          <w:szCs w:val="24"/>
-        </w:rPr>
-        <w:t xml:space="preserve">Start by reading the overview which is found here: </w:t>
-      </w:r>
-      <w:hyperlink r:id="rId5" w:history="1">
+    </w:p>
+    <w:p>
+      <w:pPr>
+        <w:rPr>
+          <w:rFonts w:ascii="Times New Roman" w:hAnsi="Times New Roman" w:cs="Times New Roman"/>
+          <w:b/>
+          <w:sz w:val="24"/>
+          <w:szCs w:val="24"/>
+        </w:rPr>
+      </w:pPr>
+      <w:r>
+        <w:rPr>
+          <w:rFonts w:ascii="Times New Roman" w:hAnsi="Times New Roman" w:cs="Times New Roman"/>
+          <w:b/>
+          <w:sz w:val="24"/>
+          <w:szCs w:val="24"/>
+        </w:rPr>
+        <w:t>Introduction</w:t>
+      </w:r>
+    </w:p>
+    <w:p>
+      <w:pPr>
+        <w:rPr>
+          <w:rFonts w:ascii="Times New Roman" w:hAnsi="Times New Roman" w:cs="Times New Roman"/>
+          <w:sz w:val="24"/>
+          <w:szCs w:val="24"/>
+        </w:rPr>
+      </w:pPr>
+      <w:r>
+        <w:rPr>
+          <w:rFonts w:ascii="Times New Roman" w:hAnsi="Times New Roman" w:cs="Times New Roman"/>
+          <w:sz w:val="24"/>
+          <w:szCs w:val="24"/>
+        </w:rPr>
+        <w:t xml:space="preserve">The iDigi Integration Kit (IIK) is a </w:t>
+      </w:r>
+      <w:r>
+        <w:rPr>
+          <w:rFonts w:ascii="Times New Roman" w:hAnsi="Times New Roman" w:cs="Times New Roman"/>
+          <w:sz w:val="24"/>
+          <w:szCs w:val="24"/>
+        </w:rPr>
+        <w:t xml:space="preserve">ANSI C platform independent </w:t>
+      </w:r>
+      <w:r>
+        <w:rPr>
+          <w:rFonts w:ascii="Times New Roman" w:hAnsi="Times New Roman" w:cs="Times New Roman"/>
+          <w:sz w:val="24"/>
+          <w:szCs w:val="24"/>
+        </w:rPr>
+        <w:t xml:space="preserve">software development kit used to </w:t>
+      </w:r>
+      <w:r>
+        <w:rPr>
+          <w:rFonts w:ascii="Times New Roman" w:hAnsi="Times New Roman" w:cs="Times New Roman"/>
+          <w:sz w:val="24"/>
+          <w:szCs w:val="24"/>
+        </w:rPr>
+        <w:t xml:space="preserve">extend a device to include </w:t>
+      </w:r>
+      <w:r>
+        <w:rPr>
+          <w:rFonts w:ascii="Times New Roman" w:hAnsi="Times New Roman" w:cs="Times New Roman"/>
+          <w:sz w:val="24"/>
+          <w:szCs w:val="24"/>
+        </w:rPr>
+        <w:t>iDigi Device Cloud</w:t>
+      </w:r>
+      <w:r>
+        <w:rPr>
+          <w:rFonts w:ascii="Times New Roman" w:hAnsi="Times New Roman" w:cs="Times New Roman"/>
+          <w:sz w:val="24"/>
+          <w:szCs w:val="24"/>
+        </w:rPr>
+        <w:t xml:space="preserve"> connectivity</w:t>
+      </w:r>
+      <w:r>
+        <w:rPr>
+          <w:rFonts w:ascii="Times New Roman" w:hAnsi="Times New Roman" w:cs="Times New Roman"/>
+          <w:sz w:val="24"/>
+          <w:szCs w:val="24"/>
+        </w:rPr>
+        <w:t xml:space="preserve">.  </w:t>
+      </w:r>
+    </w:p>
+    <w:p>
+      <w:pPr>
+        <w:rPr>
+          <w:rFonts w:ascii="Times New Roman" w:hAnsi="Times New Roman" w:cs="Times New Roman"/>
+          <w:b/>
+          <w:sz w:val="24"/>
+          <w:szCs w:val="24"/>
+        </w:rPr>
+      </w:pPr>
+    </w:p>
+    <w:p>
+      <w:pPr>
+        <w:rPr>
+          <w:rFonts w:ascii="Times New Roman" w:hAnsi="Times New Roman" w:cs="Times New Roman"/>
+          <w:b/>
+          <w:sz w:val="24"/>
+          <w:szCs w:val="24"/>
+        </w:rPr>
+      </w:pPr>
+      <w:r>
+        <w:rPr>
+          <w:rFonts w:ascii="Times New Roman" w:hAnsi="Times New Roman" w:cs="Times New Roman"/>
+          <w:b/>
+          <w:sz w:val="24"/>
+          <w:szCs w:val="24"/>
+        </w:rPr>
+        <w:t xml:space="preserve">Expectations </w:t>
+      </w:r>
+    </w:p>
+    <w:p>
+      <w:pPr>
+        <w:rPr>
+          <w:rFonts w:ascii="Times New Roman" w:hAnsi="Times New Roman" w:cs="Times New Roman"/>
+          <w:sz w:val="24"/>
+          <w:szCs w:val="24"/>
+        </w:rPr>
+      </w:pPr>
+      <w:r>
+        <w:rPr>
+          <w:rFonts w:ascii="Times New Roman" w:hAnsi="Times New Roman" w:cs="Times New Roman"/>
+          <w:sz w:val="24"/>
+          <w:szCs w:val="24"/>
+        </w:rPr>
+        <w:t xml:space="preserve">There are three parts to integrating the IIK: Compilation, Porting, and Application Extensions.  </w:t>
+      </w:r>
+    </w:p>
+    <w:p>
+      <w:pPr>
+        <w:rPr>
+          <w:rFonts w:ascii="Times New Roman" w:hAnsi="Times New Roman" w:cs="Times New Roman"/>
+          <w:sz w:val="24"/>
+          <w:szCs w:val="24"/>
+        </w:rPr>
+      </w:pPr>
+      <w:r>
+        <w:rPr>
+          <w:rFonts w:ascii="Times New Roman" w:hAnsi="Times New Roman" w:cs="Times New Roman"/>
+          <w:sz w:val="24"/>
+          <w:szCs w:val="24"/>
+        </w:rPr>
+        <w:t xml:space="preserve">The Compilation part includes adding the IIK into your development environment.  </w:t>
+      </w:r>
+    </w:p>
+    <w:p>
+      <w:pPr>
+        <w:rPr>
+          <w:rFonts w:ascii="Times New Roman" w:hAnsi="Times New Roman" w:cs="Times New Roman"/>
+          <w:sz w:val="24"/>
+          <w:szCs w:val="24"/>
+        </w:rPr>
+      </w:pPr>
+      <w:r>
+        <w:rPr>
+          <w:rFonts w:ascii="Times New Roman" w:hAnsi="Times New Roman" w:cs="Times New Roman"/>
+          <w:sz w:val="24"/>
+          <w:szCs w:val="24"/>
+        </w:rPr>
+        <w:t xml:space="preserve">The Porting part includes </w:t>
+      </w:r>
+      <w:r>
+        <w:rPr>
+          <w:rFonts w:ascii="Times New Roman" w:hAnsi="Times New Roman" w:cs="Times New Roman"/>
+          <w:sz w:val="24"/>
+          <w:szCs w:val="24"/>
+        </w:rPr>
+        <w:t xml:space="preserve">adding </w:t>
+      </w:r>
+      <w:r>
+        <w:rPr>
+          <w:rFonts w:ascii="Times New Roman" w:hAnsi="Times New Roman" w:cs="Times New Roman"/>
+          <w:sz w:val="24"/>
+          <w:szCs w:val="24"/>
+        </w:rPr>
+        <w:t xml:space="preserve">making fundamental application updates that connect key elements of your development environment (i.e., networking, </w:t>
+      </w:r>
+      <w:r>
+        <w:rPr>
+          <w:rFonts w:ascii="Times New Roman" w:hAnsi="Times New Roman" w:cs="Times New Roman"/>
+          <w:sz w:val="24"/>
+          <w:szCs w:val="24"/>
+        </w:rPr>
+        <w:t>memory allocation and time, configuration</w:t>
+      </w:r>
+      <w:r>
+        <w:rPr>
+          <w:rFonts w:ascii="Times New Roman" w:hAnsi="Times New Roman" w:cs="Times New Roman"/>
+          <w:sz w:val="24"/>
+          <w:szCs w:val="24"/>
+        </w:rPr>
+        <w:t xml:space="preserve">) </w:t>
+      </w:r>
+      <w:r>
+        <w:rPr>
+          <w:rFonts w:ascii="Times New Roman" w:hAnsi="Times New Roman" w:cs="Times New Roman"/>
+          <w:sz w:val="24"/>
+          <w:szCs w:val="24"/>
+        </w:rPr>
+        <w:t>to the IIK</w:t>
+      </w:r>
+      <w:r>
+        <w:rPr>
+          <w:rFonts w:ascii="Times New Roman" w:hAnsi="Times New Roman" w:cs="Times New Roman"/>
+          <w:sz w:val="24"/>
+          <w:szCs w:val="24"/>
+        </w:rPr>
+        <w:t>.  In addition, you will run the IIK in your environment and c</w:t>
+      </w:r>
+      <w:r>
+        <w:rPr>
+          <w:rFonts w:ascii="Times New Roman" w:hAnsi="Times New Roman" w:cs="Times New Roman"/>
+          <w:sz w:val="24"/>
+          <w:szCs w:val="24"/>
+        </w:rPr>
+        <w:t>onfirm</w:t>
+      </w:r>
+      <w:r>
+        <w:rPr>
+          <w:rFonts w:ascii="Times New Roman" w:hAnsi="Times New Roman" w:cs="Times New Roman"/>
+          <w:sz w:val="24"/>
+          <w:szCs w:val="24"/>
+        </w:rPr>
+        <w:t xml:space="preserve"> </w:t>
+      </w:r>
+      <w:r>
+        <w:rPr>
+          <w:rFonts w:ascii="Times New Roman" w:hAnsi="Times New Roman" w:cs="Times New Roman"/>
+          <w:sz w:val="24"/>
+          <w:szCs w:val="24"/>
+        </w:rPr>
+        <w:t xml:space="preserve">you can connect to the iDigi Device Cloud. </w:t>
+      </w:r>
+      <w:r>
+        <w:rPr>
+          <w:rFonts w:ascii="Times New Roman" w:hAnsi="Times New Roman" w:cs="Times New Roman"/>
+          <w:sz w:val="24"/>
+          <w:szCs w:val="24"/>
+        </w:rPr>
+        <w:t xml:space="preserve"> </w:t>
+      </w:r>
+    </w:p>
+    <w:p>
+      <w:pPr>
+        <w:rPr>
+          <w:rFonts w:ascii="Times New Roman" w:hAnsi="Times New Roman" w:cs="Times New Roman"/>
+          <w:sz w:val="24"/>
+          <w:szCs w:val="24"/>
+        </w:rPr>
+      </w:pPr>
+      <w:r>
+        <w:rPr>
+          <w:rFonts w:ascii="Times New Roman" w:hAnsi="Times New Roman" w:cs="Times New Roman"/>
+          <w:sz w:val="24"/>
+          <w:szCs w:val="24"/>
+        </w:rPr>
+        <w:t>The Application Extensions part includes taking the necessary components of the IIK sample applications and combining these into your application</w:t>
+      </w:r>
+      <w:r>
+        <w:rPr>
+          <w:rFonts w:ascii="Times New Roman" w:hAnsi="Times New Roman" w:cs="Times New Roman"/>
+          <w:sz w:val="24"/>
+          <w:szCs w:val="24"/>
+        </w:rPr>
+        <w:t xml:space="preserve"> to meet your project’s requirements.</w:t>
+      </w:r>
+    </w:p>
+    <w:p>
+      <w:pPr>
+        <w:rPr>
+          <w:rFonts w:ascii="Times New Roman" w:hAnsi="Times New Roman" w:cs="Times New Roman"/>
+          <w:b/>
+          <w:sz w:val="24"/>
+          <w:szCs w:val="24"/>
+        </w:rPr>
+      </w:pPr>
+    </w:p>
+    <w:p>
+      <w:pPr>
+        <w:rPr>
+          <w:rFonts w:ascii="Times New Roman" w:hAnsi="Times New Roman" w:cs="Times New Roman"/>
+          <w:b/>
+          <w:sz w:val="24"/>
+          <w:szCs w:val="24"/>
+        </w:rPr>
+      </w:pPr>
+      <w:r>
+        <w:rPr>
+          <w:rFonts w:ascii="Times New Roman" w:hAnsi="Times New Roman" w:cs="Times New Roman"/>
+          <w:b/>
+          <w:sz w:val="24"/>
+          <w:szCs w:val="24"/>
+        </w:rPr>
+        <w:t xml:space="preserve">In and out of bounds </w:t>
+      </w:r>
+    </w:p>
+    <w:p>
+      <w:pPr>
+        <w:rPr>
+          <w:rFonts w:ascii="Times New Roman" w:hAnsi="Times New Roman" w:cs="Times New Roman"/>
+          <w:sz w:val="24"/>
+          <w:szCs w:val="24"/>
+        </w:rPr>
+      </w:pPr>
+      <w:r>
+        <w:rPr>
+          <w:rFonts w:ascii="Times New Roman" w:hAnsi="Times New Roman" w:cs="Times New Roman"/>
+          <w:sz w:val="24"/>
+          <w:szCs w:val="24"/>
+        </w:rPr>
+        <w:t xml:space="preserve">It is absolutely forbidden to modify any code within the /private portion of the IIK tree.  We recommend you focus your attention on the /public parts only. </w:t>
+      </w:r>
+      <w:r>
+        <w:rPr>
+          <w:rFonts w:ascii="Times New Roman" w:hAnsi="Times New Roman" w:cs="Times New Roman"/>
+          <w:sz w:val="24"/>
+          <w:szCs w:val="24"/>
+        </w:rPr>
+        <w:t xml:space="preserve"> </w:t>
+      </w:r>
+    </w:p>
+    <w:p>
+      <w:pPr>
+        <w:rPr>
+          <w:rFonts w:ascii="Times New Roman" w:hAnsi="Times New Roman" w:cs="Times New Roman"/>
+          <w:b/>
+          <w:sz w:val="24"/>
+          <w:szCs w:val="24"/>
+        </w:rPr>
+      </w:pPr>
+    </w:p>
+    <w:p>
+      <w:pPr>
+        <w:rPr>
+          <w:rFonts w:ascii="Times New Roman" w:hAnsi="Times New Roman" w:cs="Times New Roman"/>
+          <w:b/>
+          <w:sz w:val="24"/>
+          <w:szCs w:val="24"/>
+        </w:rPr>
+      </w:pPr>
+      <w:r>
+        <w:rPr>
+          <w:rFonts w:ascii="Times New Roman" w:hAnsi="Times New Roman" w:cs="Times New Roman"/>
+          <w:b/>
+          <w:sz w:val="24"/>
+          <w:szCs w:val="24"/>
+        </w:rPr>
+        <w:t xml:space="preserve">Getting Started  </w:t>
+      </w:r>
+    </w:p>
+    <w:p>
+      <w:pPr>
+        <w:rPr>
+          <w:rFonts w:ascii="Times New Roman" w:hAnsi="Times New Roman" w:cs="Times New Roman"/>
+          <w:sz w:val="24"/>
+          <w:szCs w:val="24"/>
+        </w:rPr>
+      </w:pPr>
+      <w:r>
+        <w:rPr>
+          <w:rFonts w:ascii="Times New Roman" w:hAnsi="Times New Roman" w:cs="Times New Roman"/>
+          <w:sz w:val="24"/>
+          <w:szCs w:val="24"/>
+        </w:rPr>
+        <w:t xml:space="preserve">The Compilation and Porting steps should take about 12 hours.  To get started, open the IIK User Guide, read the Overview, and then follow the steps in the Getting Started Procedure.  The IIK User Guide can be found here: </w:t>
+      </w:r>
+      <w:hyperlink r:id="rId7" w:history="1">
         <w:r>
           <w:rPr>
             <w:rStyle w:val="Hyperlink"/>
@@ -201,16 +476,8 @@
         </w:rPr>
       </w:pPr>
     </w:p>
-    <w:p>
-      <w:pPr>
-        <w:rPr>
-          <w:rFonts w:ascii="Times New Roman" w:hAnsi="Times New Roman" w:cs="Times New Roman"/>
-          <w:sz w:val="24"/>
-          <w:szCs w:val="24"/>
-        </w:rPr>
-      </w:pPr>
-    </w:p>
     <w:sectPr>
+      <w:headerReference w:type="default" r:id="rId8"/>
       <w:pgSz w:w="12240" w:h="15840"/>
       <w:pgMar w:top="1440" w:right="1440" w:bottom="1440" w:left="1440" w:header="720" w:footer="720" w:gutter="0"/>
       <w:cols w:space="720"/>
@@ -218,6 +485,76 @@
     </w:sectPr>
   </w:body>
 </w:document>
+</file>
+
+<file path=word/endnotes.xml><?xml version="1.0" encoding="utf-8"?>
+<w:endnotes xmlns:ve="http://schemas.openxmlformats.org/markup-compatibility/2006" xmlns:o="urn:schemas-microsoft-com:office:office" xmlns:r="http://schemas.openxmlformats.org/officeDocument/2006/relationships" xmlns:m="http://schemas.openxmlformats.org/officeDocument/2006/math" xmlns:v="urn:schemas-microsoft-com:vml" xmlns:wp="http://schemas.openxmlformats.org/drawingml/2006/wordprocessingDrawing" xmlns:w10="urn:schemas-microsoft-com:office:word" xmlns:w="http://schemas.openxmlformats.org/wordprocessingml/2006/main" xmlns:wne="http://schemas.microsoft.com/office/word/2006/wordml">
+  <w:endnote w:type="separator" w:id="-1">
+    <w:p>
+      <w:pPr>
+        <w:spacing w:after="0" w:line="240" w:lineRule="auto"/>
+      </w:pPr>
+      <w:r>
+        <w:separator/>
+      </w:r>
+    </w:p>
+  </w:endnote>
+  <w:endnote w:type="continuationSeparator" w:id="0">
+    <w:p>
+      <w:pPr>
+        <w:spacing w:after="0" w:line="240" w:lineRule="auto"/>
+      </w:pPr>
+      <w:r>
+        <w:continuationSeparator/>
+      </w:r>
+    </w:p>
+  </w:endnote>
+</w:endnotes>
+</file>
+
+<file path=word/footnotes.xml><?xml version="1.0" encoding="utf-8"?>
+<w:footnotes xmlns:ve="http://schemas.openxmlformats.org/markup-compatibility/2006" xmlns:o="urn:schemas-microsoft-com:office:office" xmlns:r="http://schemas.openxmlformats.org/officeDocument/2006/relationships" xmlns:m="http://schemas.openxmlformats.org/officeDocument/2006/math" xmlns:v="urn:schemas-microsoft-com:vml" xmlns:wp="http://schemas.openxmlformats.org/drawingml/2006/wordprocessingDrawing" xmlns:w10="urn:schemas-microsoft-com:office:word" xmlns:w="http://schemas.openxmlformats.org/wordprocessingml/2006/main" xmlns:wne="http://schemas.microsoft.com/office/word/2006/wordml">
+  <w:footnote w:type="separator" w:id="-1">
+    <w:p>
+      <w:pPr>
+        <w:spacing w:after="0" w:line="240" w:lineRule="auto"/>
+      </w:pPr>
+      <w:r>
+        <w:separator/>
+      </w:r>
+    </w:p>
+  </w:footnote>
+  <w:footnote w:type="continuationSeparator" w:id="0">
+    <w:p>
+      <w:pPr>
+        <w:spacing w:after="0" w:line="240" w:lineRule="auto"/>
+      </w:pPr>
+      <w:r>
+        <w:continuationSeparator/>
+      </w:r>
+    </w:p>
+  </w:footnote>
+</w:footnotes>
+</file>
+
+<file path=word/header1.xml><?xml version="1.0" encoding="utf-8"?>
+<w:hdr xmlns:ve="http://schemas.openxmlformats.org/markup-compatibility/2006" xmlns:o="urn:schemas-microsoft-com:office:office" xmlns:r="http://schemas.openxmlformats.org/officeDocument/2006/relationships" xmlns:m="http://schemas.openxmlformats.org/officeDocument/2006/math" xmlns:v="urn:schemas-microsoft-com:vml" xmlns:wp="http://schemas.openxmlformats.org/drawingml/2006/wordprocessingDrawing" xmlns:w10="urn:schemas-microsoft-com:office:word" xmlns:w="http://schemas.openxmlformats.org/wordprocessingml/2006/main" xmlns:wne="http://schemas.microsoft.com/office/word/2006/wordml">
+  <w:p>
+    <w:pPr>
+      <w:pStyle w:val="Header"/>
+    </w:pPr>
+    <w:r>
+      <w:t>iDigi Integration Kit v1.1</w:t>
+    </w:r>
+    <w:r>
+      <w:tab/>
+    </w:r>
+    <w:r>
+      <w:tab/>
+      <w:t>Getting Started Procedure</w:t>
+    </w:r>
+  </w:p>
+</w:hdr>
 </file>
 
 <file path=word/styles.xml><?xml version="1.0" encoding="utf-8"?>
@@ -461,6 +798,54 @@
       <w:color w:val="800080" w:themeColor="followedHyperlink"/>
       <w:u w:val="single"/>
     </w:rPr>
+  </w:style>
+  <w:style w:type="paragraph" w:styleId="Header">
+    <w:name w:val="header"/>
+    <w:basedOn w:val="Normal"/>
+    <w:link w:val="HeaderChar"/>
+    <w:uiPriority w:val="99"/>
+    <w:semiHidden/>
+    <w:unhideWhenUsed/>
+    <w:rsid w:val="00891ACD"/>
+    <w:pPr>
+      <w:tabs>
+        <w:tab w:val="center" w:pos="4680"/>
+        <w:tab w:val="right" w:pos="9360"/>
+      </w:tabs>
+      <w:spacing w:after="0" w:line="240" w:lineRule="auto"/>
+    </w:pPr>
+  </w:style>
+  <w:style w:type="character" w:customStyle="1" w:styleId="HeaderChar">
+    <w:name w:val="Header Char"/>
+    <w:basedOn w:val="DefaultParagraphFont"/>
+    <w:link w:val="Header"/>
+    <w:uiPriority w:val="99"/>
+    <w:semiHidden/>
+    <w:rsid w:val="00891ACD"/>
+  </w:style>
+  <w:style w:type="paragraph" w:styleId="Footer">
+    <w:name w:val="footer"/>
+    <w:basedOn w:val="Normal"/>
+    <w:link w:val="FooterChar"/>
+    <w:uiPriority w:val="99"/>
+    <w:semiHidden/>
+    <w:unhideWhenUsed/>
+    <w:rsid w:val="00891ACD"/>
+    <w:pPr>
+      <w:tabs>
+        <w:tab w:val="center" w:pos="4680"/>
+        <w:tab w:val="right" w:pos="9360"/>
+      </w:tabs>
+      <w:spacing w:after="0" w:line="240" w:lineRule="auto"/>
+    </w:pPr>
+  </w:style>
+  <w:style w:type="character" w:customStyle="1" w:styleId="FooterChar">
+    <w:name w:val="Footer Char"/>
+    <w:basedOn w:val="DefaultParagraphFont"/>
+    <w:link w:val="Footer"/>
+    <w:uiPriority w:val="99"/>
+    <w:semiHidden/>
+    <w:rsid w:val="00891ACD"/>
   </w:style>
 </w:styles>
 </file>

</xml_diff>

<commit_message>
Added doxygen to tarball
</commit_message>
<xml_diff>
--- a/Gettin Started.docx
+++ b/Gettin Started.docx
@@ -103,7 +103,43 @@
           <w:sz w:val="24"/>
           <w:szCs w:val="24"/>
         </w:rPr>
-        <w:t xml:space="preserve">The iDigi Integration Kit (IIK) is a </w:t>
+        <w:t xml:space="preserve">The </w:t>
+      </w:r>
+      <w:proofErr w:type="spellStart"/>
+      <w:r>
+        <w:rPr>
+          <w:rFonts w:ascii="Times New Roman" w:hAnsi="Times New Roman" w:cs="Times New Roman"/>
+          <w:sz w:val="24"/>
+          <w:szCs w:val="24"/>
+        </w:rPr>
+        <w:t>iDigi</w:t>
+      </w:r>
+      <w:proofErr w:type="spellEnd"/>
+      <w:r>
+        <w:rPr>
+          <w:rFonts w:ascii="Times New Roman" w:hAnsi="Times New Roman" w:cs="Times New Roman"/>
+          <w:sz w:val="24"/>
+          <w:szCs w:val="24"/>
+        </w:rPr>
+        <w:t xml:space="preserve"> Integration Kit (IIK) is </w:t>
+      </w:r>
+      <w:proofErr w:type="gramStart"/>
+      <w:r>
+        <w:rPr>
+          <w:rFonts w:ascii="Times New Roman" w:hAnsi="Times New Roman" w:cs="Times New Roman"/>
+          <w:sz w:val="24"/>
+          <w:szCs w:val="24"/>
+        </w:rPr>
+        <w:t>a</w:t>
+      </w:r>
+      <w:proofErr w:type="gramEnd"/>
+      <w:r>
+        <w:rPr>
+          <w:rFonts w:ascii="Times New Roman" w:hAnsi="Times New Roman" w:cs="Times New Roman"/>
+          <w:sz w:val="24"/>
+          <w:szCs w:val="24"/>
+        </w:rPr>
+        <w:t xml:space="preserve"> </w:t>
       </w:r>
       <w:r>
         <w:rPr>
@@ -129,13 +165,23 @@
         </w:rPr>
         <w:t xml:space="preserve">extend a device to include </w:t>
       </w:r>
-      <w:r>
-        <w:rPr>
-          <w:rFonts w:ascii="Times New Roman" w:hAnsi="Times New Roman" w:cs="Times New Roman"/>
-          <w:sz w:val="24"/>
-          <w:szCs w:val="24"/>
-        </w:rPr>
-        <w:t>iDigi Device Cloud</w:t>
+      <w:proofErr w:type="spellStart"/>
+      <w:r>
+        <w:rPr>
+          <w:rFonts w:ascii="Times New Roman" w:hAnsi="Times New Roman" w:cs="Times New Roman"/>
+          <w:sz w:val="24"/>
+          <w:szCs w:val="24"/>
+        </w:rPr>
+        <w:t>iDigi</w:t>
+      </w:r>
+      <w:proofErr w:type="spellEnd"/>
+      <w:r>
+        <w:rPr>
+          <w:rFonts w:ascii="Times New Roman" w:hAnsi="Times New Roman" w:cs="Times New Roman"/>
+          <w:sz w:val="24"/>
+          <w:szCs w:val="24"/>
+        </w:rPr>
+        <w:t xml:space="preserve"> Device Cloud</w:t>
       </w:r>
       <w:r>
         <w:rPr>
@@ -303,7 +349,25 @@
           <w:sz w:val="24"/>
           <w:szCs w:val="24"/>
         </w:rPr>
-        <w:t xml:space="preserve">you can connect to the iDigi Device Cloud. </w:t>
+        <w:t xml:space="preserve">you can connect to the </w:t>
+      </w:r>
+      <w:proofErr w:type="spellStart"/>
+      <w:r>
+        <w:rPr>
+          <w:rFonts w:ascii="Times New Roman" w:hAnsi="Times New Roman" w:cs="Times New Roman"/>
+          <w:sz w:val="24"/>
+          <w:szCs w:val="24"/>
+        </w:rPr>
+        <w:t>iDigi</w:t>
+      </w:r>
+      <w:proofErr w:type="spellEnd"/>
+      <w:r>
+        <w:rPr>
+          <w:rFonts w:ascii="Times New Roman" w:hAnsi="Times New Roman" w:cs="Times New Roman"/>
+          <w:sz w:val="24"/>
+          <w:szCs w:val="24"/>
+        </w:rPr>
+        <w:t xml:space="preserve"> Device Cloud. </w:t>
       </w:r>
       <w:r>
         <w:rPr>
@@ -436,7 +500,25 @@
           <w:sz w:val="24"/>
           <w:szCs w:val="24"/>
         </w:rPr>
-        <w:t xml:space="preserve">The Compilation and Porting steps should take about 12 hours.  To get started, open the IIK User Guide, read the Overview, and then follow the steps in the Getting Started Procedure.  The IIK User Guide can be found here: </w:t>
+        <w:t xml:space="preserve">The Compilation and Porting steps should take about 12 hours.  To get started, open the IIK User Guide, read the Overview, and then </w:t>
+      </w:r>
+      <w:proofErr w:type="gramStart"/>
+      <w:r>
+        <w:rPr>
+          <w:rFonts w:ascii="Times New Roman" w:hAnsi="Times New Roman" w:cs="Times New Roman"/>
+          <w:sz w:val="24"/>
+          <w:szCs w:val="24"/>
+        </w:rPr>
+        <w:t>follow</w:t>
+      </w:r>
+      <w:proofErr w:type="gramEnd"/>
+      <w:r>
+        <w:rPr>
+          <w:rFonts w:ascii="Times New Roman" w:hAnsi="Times New Roman" w:cs="Times New Roman"/>
+          <w:sz w:val="24"/>
+          <w:szCs w:val="24"/>
+        </w:rPr>
+        <w:t xml:space="preserve"> the steps in the Getting Started Procedure.  The IIK User Guide can be found here: </w:t>
       </w:r>
       <w:hyperlink r:id="rId7" w:history="1">
         <w:r>
@@ -543,8 +625,15 @@
     <w:pPr>
       <w:pStyle w:val="Header"/>
     </w:pPr>
+    <w:proofErr w:type="spellStart"/>
+    <w:proofErr w:type="gramStart"/>
     <w:r>
-      <w:t>iDigi Integration Kit v1.1</w:t>
+      <w:t>iDigi</w:t>
+    </w:r>
+    <w:proofErr w:type="spellEnd"/>
+    <w:proofErr w:type="gramEnd"/>
+    <w:r>
+      <w:t xml:space="preserve"> Integration Kit v1.1</w:t>
     </w:r>
     <w:r>
       <w:tab/>

</xml_diff>

<commit_message>
More mods for Usability.
</commit_message>
<xml_diff>
--- a/Gettin Started.docx
+++ b/Gettin Started.docx
@@ -65,17 +65,8 @@
       <w:pPr>
         <w:rPr>
           <w:rFonts w:ascii="Times New Roman" w:hAnsi="Times New Roman" w:cs="Times New Roman"/>
-          <w:sz w:val="24"/>
-          <w:szCs w:val="24"/>
-        </w:rPr>
-      </w:pPr>
-    </w:p>
-    <w:p>
-      <w:pPr>
-        <w:rPr>
-          <w:rFonts w:ascii="Times New Roman" w:hAnsi="Times New Roman" w:cs="Times New Roman"/>
           <w:b/>
-          <w:sz w:val="24"/>
+          <w:sz w:val="32"/>
           <w:szCs w:val="24"/>
         </w:rPr>
       </w:pPr>
@@ -83,7 +74,7 @@
         <w:rPr>
           <w:rFonts w:ascii="Times New Roman" w:hAnsi="Times New Roman" w:cs="Times New Roman"/>
           <w:b/>
-          <w:sz w:val="24"/>
+          <w:sz w:val="32"/>
           <w:szCs w:val="24"/>
         </w:rPr>
         <w:t>Introduction</w:t>
@@ -103,101 +94,75 @@
           <w:sz w:val="24"/>
           <w:szCs w:val="24"/>
         </w:rPr>
-        <w:t xml:space="preserve">The </w:t>
-      </w:r>
-      <w:proofErr w:type="spellStart"/>
-      <w:r>
-        <w:rPr>
-          <w:rFonts w:ascii="Times New Roman" w:hAnsi="Times New Roman" w:cs="Times New Roman"/>
-          <w:sz w:val="24"/>
-          <w:szCs w:val="24"/>
-        </w:rPr>
-        <w:t>iDigi</w:t>
-      </w:r>
-      <w:proofErr w:type="spellEnd"/>
-      <w:r>
-        <w:rPr>
-          <w:rFonts w:ascii="Times New Roman" w:hAnsi="Times New Roman" w:cs="Times New Roman"/>
-          <w:sz w:val="24"/>
-          <w:szCs w:val="24"/>
-        </w:rPr>
-        <w:t xml:space="preserve"> Integration Kit (IIK) is </w:t>
-      </w:r>
-      <w:proofErr w:type="gramStart"/>
-      <w:r>
-        <w:rPr>
-          <w:rFonts w:ascii="Times New Roman" w:hAnsi="Times New Roman" w:cs="Times New Roman"/>
-          <w:sz w:val="24"/>
-          <w:szCs w:val="24"/>
-        </w:rPr>
-        <w:t>a</w:t>
-      </w:r>
-      <w:proofErr w:type="gramEnd"/>
-      <w:r>
-        <w:rPr>
-          <w:rFonts w:ascii="Times New Roman" w:hAnsi="Times New Roman" w:cs="Times New Roman"/>
-          <w:sz w:val="24"/>
-          <w:szCs w:val="24"/>
-        </w:rPr>
-        <w:t xml:space="preserve"> </w:t>
-      </w:r>
-      <w:r>
-        <w:rPr>
-          <w:rFonts w:ascii="Times New Roman" w:hAnsi="Times New Roman" w:cs="Times New Roman"/>
-          <w:sz w:val="24"/>
-          <w:szCs w:val="24"/>
-        </w:rPr>
-        <w:t xml:space="preserve">ANSI C platform independent </w:t>
-      </w:r>
-      <w:r>
-        <w:rPr>
-          <w:rFonts w:ascii="Times New Roman" w:hAnsi="Times New Roman" w:cs="Times New Roman"/>
-          <w:sz w:val="24"/>
-          <w:szCs w:val="24"/>
-        </w:rPr>
-        <w:t xml:space="preserve">software development kit used to </w:t>
-      </w:r>
-      <w:r>
-        <w:rPr>
-          <w:rFonts w:ascii="Times New Roman" w:hAnsi="Times New Roman" w:cs="Times New Roman"/>
-          <w:sz w:val="24"/>
-          <w:szCs w:val="24"/>
-        </w:rPr>
-        <w:t xml:space="preserve">extend a device to include </w:t>
-      </w:r>
-      <w:proofErr w:type="spellStart"/>
-      <w:r>
-        <w:rPr>
-          <w:rFonts w:ascii="Times New Roman" w:hAnsi="Times New Roman" w:cs="Times New Roman"/>
-          <w:sz w:val="24"/>
-          <w:szCs w:val="24"/>
-        </w:rPr>
-        <w:t>iDigi</w:t>
-      </w:r>
-      <w:proofErr w:type="spellEnd"/>
-      <w:r>
-        <w:rPr>
-          <w:rFonts w:ascii="Times New Roman" w:hAnsi="Times New Roman" w:cs="Times New Roman"/>
-          <w:sz w:val="24"/>
-          <w:szCs w:val="24"/>
-        </w:rPr>
-        <w:t xml:space="preserve"> Device Cloud</w:t>
-      </w:r>
-      <w:r>
-        <w:rPr>
-          <w:rFonts w:ascii="Times New Roman" w:hAnsi="Times New Roman" w:cs="Times New Roman"/>
-          <w:sz w:val="24"/>
-          <w:szCs w:val="24"/>
-        </w:rPr>
-        <w:t xml:space="preserve"> connectivity</w:t>
-      </w:r>
-      <w:r>
-        <w:rPr>
-          <w:rFonts w:ascii="Times New Roman" w:hAnsi="Times New Roman" w:cs="Times New Roman"/>
-          <w:sz w:val="24"/>
-          <w:szCs w:val="24"/>
-        </w:rPr>
-        <w:t xml:space="preserve">.  </w:t>
+        <w:t xml:space="preserve">The iDigi Integration Kit (IIK) is an ANSI C platform independent software development kit used to extend a device to include iDigi Device Cloud connectivity.  </w:t>
+      </w:r>
+    </w:p>
+    <w:p>
+      <w:pPr>
+        <w:rPr>
+          <w:rFonts w:ascii="Times New Roman" w:hAnsi="Times New Roman" w:cs="Times New Roman"/>
+          <w:sz w:val="24"/>
+          <w:szCs w:val="24"/>
+        </w:rPr>
+      </w:pPr>
+      <w:r>
+        <w:rPr>
+          <w:rFonts w:ascii="Times New Roman" w:hAnsi="Times New Roman" w:cs="Times New Roman"/>
+          <w:sz w:val="24"/>
+          <w:szCs w:val="24"/>
+        </w:rPr>
+        <w:t xml:space="preserve">There are three major steps to integrating the IIK: Compilation, Porting, and Application Extensions.  </w:t>
+      </w:r>
+    </w:p>
+    <w:p>
+      <w:pPr>
+        <w:rPr>
+          <w:rFonts w:ascii="Times New Roman" w:hAnsi="Times New Roman" w:cs="Times New Roman"/>
+          <w:sz w:val="24"/>
+          <w:szCs w:val="24"/>
+        </w:rPr>
+      </w:pPr>
+      <w:r>
+        <w:rPr>
+          <w:rFonts w:ascii="Times New Roman" w:hAnsi="Times New Roman" w:cs="Times New Roman"/>
+          <w:sz w:val="24"/>
+          <w:szCs w:val="24"/>
+        </w:rPr>
+        <w:t>The Compilation step includes adding the IIK into your development environment.</w:t>
+      </w:r>
+    </w:p>
+    <w:p>
+      <w:pPr>
+        <w:rPr>
+          <w:rFonts w:ascii="Times New Roman" w:hAnsi="Times New Roman" w:cs="Times New Roman"/>
+          <w:sz w:val="24"/>
+          <w:szCs w:val="24"/>
+        </w:rPr>
+      </w:pPr>
+      <w:r>
+        <w:rPr>
+          <w:rFonts w:ascii="Times New Roman" w:hAnsi="Times New Roman" w:cs="Times New Roman"/>
+          <w:sz w:val="24"/>
+          <w:szCs w:val="24"/>
+        </w:rPr>
+        <w:t xml:space="preserve">The Porting step includes adding fundamental application updates that connect key elements of your development environment (i.e., networking, memory allocation and time, configuration) to the IIK.  Porting also includes running the IIK in your environment and confirming your device is connected to the iDigi Device Cloud.  </w:t>
+      </w:r>
+    </w:p>
+    <w:p>
+      <w:pPr>
+        <w:rPr>
+          <w:rFonts w:ascii="Times New Roman" w:hAnsi="Times New Roman" w:cs="Times New Roman"/>
+          <w:sz w:val="24"/>
+          <w:szCs w:val="24"/>
+        </w:rPr>
+      </w:pPr>
+      <w:r>
+        <w:rPr>
+          <w:rFonts w:ascii="Times New Roman" w:hAnsi="Times New Roman" w:cs="Times New Roman"/>
+          <w:sz w:val="24"/>
+          <w:szCs w:val="24"/>
+        </w:rPr>
+        <w:t>The final step, Application Extensions, includes taking the parts of the various IIK sample applications and combining these into your application to meet your project’s requirements.</w:t>
       </w:r>
     </w:p>
     <w:p>
@@ -215,7 +180,7 @@
         <w:rPr>
           <w:rFonts w:ascii="Times New Roman" w:hAnsi="Times New Roman" w:cs="Times New Roman"/>
           <w:b/>
-          <w:sz w:val="24"/>
+          <w:sz w:val="32"/>
           <w:szCs w:val="24"/>
         </w:rPr>
       </w:pPr>
@@ -223,184 +188,35 @@
         <w:rPr>
           <w:rFonts w:ascii="Times New Roman" w:hAnsi="Times New Roman" w:cs="Times New Roman"/>
           <w:b/>
-          <w:sz w:val="24"/>
-          <w:szCs w:val="24"/>
-        </w:rPr>
-        <w:t xml:space="preserve">Expectations </w:t>
-      </w:r>
-    </w:p>
-    <w:p>
-      <w:pPr>
-        <w:rPr>
-          <w:rFonts w:ascii="Times New Roman" w:hAnsi="Times New Roman" w:cs="Times New Roman"/>
-          <w:sz w:val="24"/>
-          <w:szCs w:val="24"/>
-        </w:rPr>
-      </w:pPr>
-      <w:r>
-        <w:rPr>
-          <w:rFonts w:ascii="Times New Roman" w:hAnsi="Times New Roman" w:cs="Times New Roman"/>
-          <w:sz w:val="24"/>
-          <w:szCs w:val="24"/>
-        </w:rPr>
-        <w:t xml:space="preserve">There are three parts to integrating the IIK: Compilation, Porting, and Application Extensions.  </w:t>
-      </w:r>
-    </w:p>
-    <w:p>
-      <w:pPr>
-        <w:rPr>
-          <w:rFonts w:ascii="Times New Roman" w:hAnsi="Times New Roman" w:cs="Times New Roman"/>
-          <w:sz w:val="24"/>
-          <w:szCs w:val="24"/>
-        </w:rPr>
-      </w:pPr>
-      <w:r>
-        <w:rPr>
-          <w:rFonts w:ascii="Times New Roman" w:hAnsi="Times New Roman" w:cs="Times New Roman"/>
-          <w:sz w:val="24"/>
-          <w:szCs w:val="24"/>
-        </w:rPr>
-        <w:t xml:space="preserve">The Compilation part includes adding the IIK into your development environment.  </w:t>
-      </w:r>
-    </w:p>
-    <w:p>
-      <w:pPr>
-        <w:rPr>
-          <w:rFonts w:ascii="Times New Roman" w:hAnsi="Times New Roman" w:cs="Times New Roman"/>
-          <w:sz w:val="24"/>
-          <w:szCs w:val="24"/>
-        </w:rPr>
-      </w:pPr>
-      <w:r>
-        <w:rPr>
-          <w:rFonts w:ascii="Times New Roman" w:hAnsi="Times New Roman" w:cs="Times New Roman"/>
-          <w:sz w:val="24"/>
-          <w:szCs w:val="24"/>
-        </w:rPr>
-        <w:t xml:space="preserve">The Porting part includes </w:t>
-      </w:r>
-      <w:r>
-        <w:rPr>
-          <w:rFonts w:ascii="Times New Roman" w:hAnsi="Times New Roman" w:cs="Times New Roman"/>
-          <w:sz w:val="24"/>
-          <w:szCs w:val="24"/>
-        </w:rPr>
-        <w:t xml:space="preserve">adding </w:t>
-      </w:r>
-      <w:r>
-        <w:rPr>
-          <w:rFonts w:ascii="Times New Roman" w:hAnsi="Times New Roman" w:cs="Times New Roman"/>
-          <w:sz w:val="24"/>
-          <w:szCs w:val="24"/>
-        </w:rPr>
-        <w:t xml:space="preserve">making fundamental application updates that connect key elements of your development environment (i.e., networking, </w:t>
-      </w:r>
-      <w:r>
-        <w:rPr>
-          <w:rFonts w:ascii="Times New Roman" w:hAnsi="Times New Roman" w:cs="Times New Roman"/>
-          <w:sz w:val="24"/>
-          <w:szCs w:val="24"/>
-        </w:rPr>
-        <w:t>memory allocation and time, configuration</w:t>
-      </w:r>
-      <w:r>
-        <w:rPr>
-          <w:rFonts w:ascii="Times New Roman" w:hAnsi="Times New Roman" w:cs="Times New Roman"/>
-          <w:sz w:val="24"/>
-          <w:szCs w:val="24"/>
-        </w:rPr>
-        <w:t xml:space="preserve">) </w:t>
-      </w:r>
-      <w:r>
-        <w:rPr>
-          <w:rFonts w:ascii="Times New Roman" w:hAnsi="Times New Roman" w:cs="Times New Roman"/>
-          <w:sz w:val="24"/>
-          <w:szCs w:val="24"/>
-        </w:rPr>
-        <w:t>to the IIK</w:t>
-      </w:r>
-      <w:r>
-        <w:rPr>
-          <w:rFonts w:ascii="Times New Roman" w:hAnsi="Times New Roman" w:cs="Times New Roman"/>
-          <w:sz w:val="24"/>
-          <w:szCs w:val="24"/>
-        </w:rPr>
-        <w:t>.  In addition, you will run the IIK in your environment and c</w:t>
-      </w:r>
-      <w:r>
-        <w:rPr>
-          <w:rFonts w:ascii="Times New Roman" w:hAnsi="Times New Roman" w:cs="Times New Roman"/>
-          <w:sz w:val="24"/>
-          <w:szCs w:val="24"/>
-        </w:rPr>
-        <w:t>onfirm</w:t>
-      </w:r>
-      <w:r>
-        <w:rPr>
-          <w:rFonts w:ascii="Times New Roman" w:hAnsi="Times New Roman" w:cs="Times New Roman"/>
-          <w:sz w:val="24"/>
-          <w:szCs w:val="24"/>
-        </w:rPr>
-        <w:t xml:space="preserve"> </w:t>
-      </w:r>
-      <w:r>
-        <w:rPr>
-          <w:rFonts w:ascii="Times New Roman" w:hAnsi="Times New Roman" w:cs="Times New Roman"/>
-          <w:sz w:val="24"/>
-          <w:szCs w:val="24"/>
-        </w:rPr>
-        <w:t xml:space="preserve">you can connect to the </w:t>
-      </w:r>
-      <w:proofErr w:type="spellStart"/>
-      <w:r>
-        <w:rPr>
-          <w:rFonts w:ascii="Times New Roman" w:hAnsi="Times New Roman" w:cs="Times New Roman"/>
-          <w:sz w:val="24"/>
-          <w:szCs w:val="24"/>
-        </w:rPr>
-        <w:t>iDigi</w:t>
-      </w:r>
-      <w:proofErr w:type="spellEnd"/>
-      <w:r>
-        <w:rPr>
-          <w:rFonts w:ascii="Times New Roman" w:hAnsi="Times New Roman" w:cs="Times New Roman"/>
-          <w:sz w:val="24"/>
-          <w:szCs w:val="24"/>
-        </w:rPr>
-        <w:t xml:space="preserve"> Device Cloud. </w:t>
-      </w:r>
-      <w:r>
-        <w:rPr>
-          <w:rFonts w:ascii="Times New Roman" w:hAnsi="Times New Roman" w:cs="Times New Roman"/>
-          <w:sz w:val="24"/>
-          <w:szCs w:val="24"/>
-        </w:rPr>
-        <w:t xml:space="preserve"> </w:t>
-      </w:r>
-    </w:p>
-    <w:p>
-      <w:pPr>
-        <w:rPr>
-          <w:rFonts w:ascii="Times New Roman" w:hAnsi="Times New Roman" w:cs="Times New Roman"/>
-          <w:sz w:val="24"/>
-          <w:szCs w:val="24"/>
-        </w:rPr>
-      </w:pPr>
-      <w:r>
-        <w:rPr>
-          <w:rFonts w:ascii="Times New Roman" w:hAnsi="Times New Roman" w:cs="Times New Roman"/>
-          <w:sz w:val="24"/>
-          <w:szCs w:val="24"/>
-        </w:rPr>
-        <w:t>The Application Extensions part includes taking the necessary components of the IIK sample applications and combining these into your application</w:t>
-      </w:r>
-      <w:r>
-        <w:rPr>
-          <w:rFonts w:ascii="Times New Roman" w:hAnsi="Times New Roman" w:cs="Times New Roman"/>
-          <w:sz w:val="24"/>
-          <w:szCs w:val="24"/>
-        </w:rPr>
-        <w:t xml:space="preserve"> to meet your project’s requirements.</w:t>
+          <w:sz w:val="32"/>
+          <w:szCs w:val="24"/>
+        </w:rPr>
+        <w:t xml:space="preserve">In and out of bounds </w:t>
+      </w:r>
+    </w:p>
+    <w:p>
+      <w:pPr>
+        <w:rPr>
+          <w:rFonts w:ascii="Times New Roman" w:hAnsi="Times New Roman" w:cs="Times New Roman"/>
+          <w:sz w:val="24"/>
+          <w:szCs w:val="24"/>
+        </w:rPr>
+      </w:pPr>
+      <w:r>
+        <w:rPr>
+          <w:rFonts w:ascii="Times New Roman" w:hAnsi="Times New Roman" w:cs="Times New Roman"/>
+          <w:sz w:val="24"/>
+          <w:szCs w:val="24"/>
+        </w:rPr>
+        <w:t>It is forbidden to modify any code within the /private portion of the IIK tree.  We recommend you focus your atten</w:t>
+      </w:r>
+      <w:r>
+        <w:rPr>
+          <w:rFonts w:ascii="Times New Roman" w:hAnsi="Times New Roman" w:cs="Times New Roman"/>
+          <w:sz w:val="24"/>
+          <w:szCs w:val="24"/>
+        </w:rPr>
+        <w:t>tion on the /public parts only.</w:t>
       </w:r>
     </w:p>
     <w:p>
@@ -418,7 +234,7 @@
         <w:rPr>
           <w:rFonts w:ascii="Times New Roman" w:hAnsi="Times New Roman" w:cs="Times New Roman"/>
           <w:b/>
-          <w:sz w:val="24"/>
+          <w:sz w:val="32"/>
           <w:szCs w:val="24"/>
         </w:rPr>
       </w:pPr>
@@ -426,61 +242,7 @@
         <w:rPr>
           <w:rFonts w:ascii="Times New Roman" w:hAnsi="Times New Roman" w:cs="Times New Roman"/>
           <w:b/>
-          <w:sz w:val="24"/>
-          <w:szCs w:val="24"/>
-        </w:rPr>
-        <w:t xml:space="preserve">In and out of bounds </w:t>
-      </w:r>
-    </w:p>
-    <w:p>
-      <w:pPr>
-        <w:rPr>
-          <w:rFonts w:ascii="Times New Roman" w:hAnsi="Times New Roman" w:cs="Times New Roman"/>
-          <w:sz w:val="24"/>
-          <w:szCs w:val="24"/>
-        </w:rPr>
-      </w:pPr>
-      <w:r>
-        <w:rPr>
-          <w:rFonts w:ascii="Times New Roman" w:hAnsi="Times New Roman" w:cs="Times New Roman"/>
-          <w:sz w:val="24"/>
-          <w:szCs w:val="24"/>
-        </w:rPr>
-        <w:t xml:space="preserve">It is absolutely forbidden to modify any code within the /private portion of the IIK tree.  We recommend you focus your attention on the /public parts only. </w:t>
-      </w:r>
-      <w:r>
-        <w:rPr>
-          <w:rFonts w:ascii="Times New Roman" w:hAnsi="Times New Roman" w:cs="Times New Roman"/>
-          <w:sz w:val="24"/>
-          <w:szCs w:val="24"/>
-        </w:rPr>
-        <w:t xml:space="preserve"> </w:t>
-      </w:r>
-    </w:p>
-    <w:p>
-      <w:pPr>
-        <w:rPr>
-          <w:rFonts w:ascii="Times New Roman" w:hAnsi="Times New Roman" w:cs="Times New Roman"/>
-          <w:b/>
-          <w:sz w:val="24"/>
-          <w:szCs w:val="24"/>
-        </w:rPr>
-      </w:pPr>
-    </w:p>
-    <w:p>
-      <w:pPr>
-        <w:rPr>
-          <w:rFonts w:ascii="Times New Roman" w:hAnsi="Times New Roman" w:cs="Times New Roman"/>
-          <w:b/>
-          <w:sz w:val="24"/>
-          <w:szCs w:val="24"/>
-        </w:rPr>
-      </w:pPr>
-      <w:r>
-        <w:rPr>
-          <w:rFonts w:ascii="Times New Roman" w:hAnsi="Times New Roman" w:cs="Times New Roman"/>
-          <w:b/>
-          <w:sz w:val="24"/>
+          <w:sz w:val="32"/>
           <w:szCs w:val="24"/>
         </w:rPr>
         <w:t xml:space="preserve">Getting Started  </w:t>
@@ -500,25 +262,32 @@
           <w:sz w:val="24"/>
           <w:szCs w:val="24"/>
         </w:rPr>
-        <w:t xml:space="preserve">The Compilation and Porting steps should take about 12 hours.  To get started, open the IIK User Guide, read the Overview, and then </w:t>
-      </w:r>
-      <w:proofErr w:type="gramStart"/>
-      <w:r>
-        <w:rPr>
-          <w:rFonts w:ascii="Times New Roman" w:hAnsi="Times New Roman" w:cs="Times New Roman"/>
-          <w:sz w:val="24"/>
-          <w:szCs w:val="24"/>
-        </w:rPr>
-        <w:t>follow</w:t>
-      </w:r>
-      <w:proofErr w:type="gramEnd"/>
-      <w:r>
-        <w:rPr>
-          <w:rFonts w:ascii="Times New Roman" w:hAnsi="Times New Roman" w:cs="Times New Roman"/>
-          <w:sz w:val="24"/>
-          <w:szCs w:val="24"/>
-        </w:rPr>
-        <w:t xml:space="preserve"> the steps in the Getting Started Procedure.  The IIK User Guide can be found here: </w:t>
+        <w:t>Assuming an implementer familiar with a given environment, we expect the Compilation and Porting steps to take roughly 12 hours, which includes both software development time and time for reading the IIK User Guide.</w:t>
+      </w:r>
+    </w:p>
+    <w:p>
+      <w:pPr>
+        <w:rPr>
+          <w:rFonts w:ascii="Times New Roman" w:hAnsi="Times New Roman" w:cs="Times New Roman"/>
+          <w:sz w:val="24"/>
+          <w:szCs w:val="24"/>
+        </w:rPr>
+      </w:pPr>
+      <w:r>
+        <w:rPr>
+          <w:rFonts w:ascii="Times New Roman" w:hAnsi="Times New Roman" w:cs="Times New Roman"/>
+          <w:sz w:val="24"/>
+          <w:szCs w:val="24"/>
+        </w:rPr>
+        <w:t xml:space="preserve">To get started, open the IIK User Guide, read the Overview, and then follow the steps in the Getting Started Procedure.  </w:t>
+      </w:r>
+      <w:r>
+        <w:rPr>
+          <w:rFonts w:ascii="Times New Roman" w:hAnsi="Times New Roman" w:cs="Times New Roman"/>
+          <w:sz w:val="24"/>
+          <w:szCs w:val="24"/>
+        </w:rPr>
+        <w:t xml:space="preserve">The IIK User Guide can be found here: </w:t>
       </w:r>
       <w:hyperlink r:id="rId7" w:history="1">
         <w:r>
@@ -625,15 +394,8 @@
     <w:pPr>
       <w:pStyle w:val="Header"/>
     </w:pPr>
-    <w:proofErr w:type="spellStart"/>
-    <w:proofErr w:type="gramStart"/>
     <w:r>
-      <w:t>iDigi</w:t>
-    </w:r>
-    <w:proofErr w:type="spellEnd"/>
-    <w:proofErr w:type="gramEnd"/>
-    <w:r>
-      <w:t xml:space="preserve"> Integration Kit v1.1</w:t>
+      <w:t>iDigi Integration Kit v1.1</w:t>
     </w:r>
     <w:r>
       <w:tab/>

</xml_diff>